<commit_message>
add attempts at estimating pafs for education
</commit_message>
<xml_diff>
--- a/notebooks/05_show_prop_act_status_by_age_and_wave.docx
+++ b/notebooks/05_show_prop_act_status_by_age_and_wave.docx
@@ -7,7 +7,7 @@
         <w:pStyle w:val="Title"/>
       </w:pPr>
       <w:r>
-        <w:t xml:space="preserve">04_visualise_sf12_relationships</w:t>
+        <w:t xml:space="preserve">05_show_prop_act_status_by_age_and_wave</w:t>
       </w:r>
     </w:p>
     <w:p>
@@ -209,7 +209,7 @@
         <w:rPr>
           <w:rStyle w:val="VerbatimChar"/>
         </w:rPr>
-        <w:t xml:space="preserve">ℹ Use the ]8;;http://conflicted.r-lib.org/conflicted package]8;; to force all conflicts to become errors</w:t>
+        <w:t xml:space="preserve">ℹ Use the conflicted package (&lt;http://conflicted.r-lib.org/&gt;) to force all conflicts to become errors</w:t>
       </w:r>
     </w:p>
     <w:p>
@@ -803,7 +803,7 @@
         <w:rPr>
           <w:rStyle w:val="VerbatimChar"/>
         </w:rPr>
-        <w:t xml:space="preserve">[1] "read file in 0.283735036849976 seconds"</w:t>
+        <w:t xml:space="preserve">[1] "read file in 0.282949924468994 seconds"</w:t>
       </w:r>
       <w:r>
         <w:br/>
@@ -821,7 +821,7 @@
         <w:rPr>
           <w:rStyle w:val="VerbatimChar"/>
         </w:rPr>
-        <w:t xml:space="preserve">[1] "extracted 3 variables in 0.112229108810425 seconds"</w:t>
+        <w:t xml:space="preserve">[1] "extracted 3 variables in 0.101964950561523 seconds"</w:t>
       </w:r>
       <w:r>
         <w:br/>
@@ -857,7 +857,7 @@
         <w:rPr>
           <w:rStyle w:val="VerbatimChar"/>
         </w:rPr>
-        <w:t xml:space="preserve">[1] "read file in 0.35404896736145 seconds"</w:t>
+        <w:t xml:space="preserve">[1] "read file in 0.373692035675049 seconds"</w:t>
       </w:r>
       <w:r>
         <w:br/>
@@ -875,7 +875,7 @@
         <w:rPr>
           <w:rStyle w:val="VerbatimChar"/>
         </w:rPr>
-        <w:t xml:space="preserve">[1] "extracted 3 variables in 0.0993218421936035 seconds"</w:t>
+        <w:t xml:space="preserve">[1] "extracted 3 variables in 0.0955629348754883 seconds"</w:t>
       </w:r>
       <w:r>
         <w:br/>
@@ -911,7 +911,7 @@
         <w:rPr>
           <w:rStyle w:val="VerbatimChar"/>
         </w:rPr>
-        <w:t xml:space="preserve">[1] "read file in 0.554827928543091 seconds"</w:t>
+        <w:t xml:space="preserve">[1] "read file in 0.55727219581604 seconds"</w:t>
       </w:r>
       <w:r>
         <w:br/>
@@ -929,7 +929,7 @@
         <w:rPr>
           <w:rStyle w:val="VerbatimChar"/>
         </w:rPr>
-        <w:t xml:space="preserve">[1] "extracted 3 variables in 0.099329948425293 seconds"</w:t>
+        <w:t xml:space="preserve">[1] "extracted 3 variables in 0.107954978942871 seconds"</w:t>
       </w:r>
       <w:r>
         <w:br/>
@@ -965,7 +965,7 @@
         <w:rPr>
           <w:rStyle w:val="VerbatimChar"/>
         </w:rPr>
-        <w:t xml:space="preserve">[1] "read file in 0.410830020904541 seconds"</w:t>
+        <w:t xml:space="preserve">[1] "read file in 0.400653123855591 seconds"</w:t>
       </w:r>
       <w:r>
         <w:br/>
@@ -983,7 +983,7 @@
         <w:rPr>
           <w:rStyle w:val="VerbatimChar"/>
         </w:rPr>
-        <w:t xml:space="preserve">[1] "extracted 3 variables in 0.0884819030761719 seconds"</w:t>
+        <w:t xml:space="preserve">[1] "extracted 3 variables in 0.0875248908996582 seconds"</w:t>
       </w:r>
       <w:r>
         <w:br/>
@@ -1019,7 +1019,7 @@
         <w:rPr>
           <w:rStyle w:val="VerbatimChar"/>
         </w:rPr>
-        <w:t xml:space="preserve">[1] "read file in 0.446614980697632 seconds"</w:t>
+        <w:t xml:space="preserve">[1] "read file in 0.452353000640869 seconds"</w:t>
       </w:r>
       <w:r>
         <w:br/>
@@ -1037,7 +1037,7 @@
         <w:rPr>
           <w:rStyle w:val="VerbatimChar"/>
         </w:rPr>
-        <w:t xml:space="preserve">[1] "extracted 3 variables in 0.0881099700927734 seconds"</w:t>
+        <w:t xml:space="preserve">[1] "extracted 3 variables in 0.0876541137695312 seconds"</w:t>
       </w:r>
       <w:r>
         <w:br/>
@@ -1073,7 +1073,7 @@
         <w:rPr>
           <w:rStyle w:val="VerbatimChar"/>
         </w:rPr>
-        <w:t xml:space="preserve">[1] "read file in 0.412620067596436 seconds"</w:t>
+        <w:t xml:space="preserve">[1] "read file in 0.394162893295288 seconds"</w:t>
       </w:r>
       <w:r>
         <w:br/>
@@ -1091,7 +1091,7 @@
         <w:rPr>
           <w:rStyle w:val="VerbatimChar"/>
         </w:rPr>
-        <w:t xml:space="preserve">[1] "extracted 3 variables in 0.154217004776001 seconds"</w:t>
+        <w:t xml:space="preserve">[1] "extracted 3 variables in 0.151864051818848 seconds"</w:t>
       </w:r>
       <w:r>
         <w:br/>
@@ -1127,7 +1127,7 @@
         <w:rPr>
           <w:rStyle w:val="VerbatimChar"/>
         </w:rPr>
-        <w:t xml:space="preserve">[1] "read file in 0.483757972717285 seconds"</w:t>
+        <w:t xml:space="preserve">[1] "read file in 0.49042010307312 seconds"</w:t>
       </w:r>
       <w:r>
         <w:br/>
@@ -1145,7 +1145,7 @@
         <w:rPr>
           <w:rStyle w:val="VerbatimChar"/>
         </w:rPr>
-        <w:t xml:space="preserve">[1] "extracted 3 variables in 0.080146074295044 seconds"</w:t>
+        <w:t xml:space="preserve">[1] "extracted 3 variables in 0.080420970916748 seconds"</w:t>
       </w:r>
       <w:r>
         <w:br/>
@@ -1181,7 +1181,7 @@
         <w:rPr>
           <w:rStyle w:val="VerbatimChar"/>
         </w:rPr>
-        <w:t xml:space="preserve">[1] "read file in 0.371891021728516 seconds"</w:t>
+        <w:t xml:space="preserve">[1] "read file in 0.395947933197021 seconds"</w:t>
       </w:r>
       <w:r>
         <w:br/>
@@ -1199,7 +1199,7 @@
         <w:rPr>
           <w:rStyle w:val="VerbatimChar"/>
         </w:rPr>
-        <w:t xml:space="preserve">[1] "extracted 3 variables in 0.138508081436157 seconds"</w:t>
+        <w:t xml:space="preserve">[1] "extracted 3 variables in 0.0917229652404785 seconds"</w:t>
       </w:r>
       <w:r>
         <w:br/>
@@ -1235,7 +1235,7 @@
         <w:rPr>
           <w:rStyle w:val="VerbatimChar"/>
         </w:rPr>
-        <w:t xml:space="preserve">[1] "read file in 0.473696947097778 seconds"</w:t>
+        <w:t xml:space="preserve">[1] "read file in 0.468790054321289 seconds"</w:t>
       </w:r>
       <w:r>
         <w:br/>
@@ -1253,7 +1253,7 @@
         <w:rPr>
           <w:rStyle w:val="VerbatimChar"/>
         </w:rPr>
-        <w:t xml:space="preserve">[1] "extracted 3 variables in 0.071552038192749 seconds"</w:t>
+        <w:t xml:space="preserve">[1] "extracted 3 variables in 0.130566120147705 seconds"</w:t>
       </w:r>
       <w:r>
         <w:br/>
@@ -1289,7 +1289,7 @@
         <w:rPr>
           <w:rStyle w:val="VerbatimChar"/>
         </w:rPr>
-        <w:t xml:space="preserve">[1] "read file in 0.351300001144409 seconds"</w:t>
+        <w:t xml:space="preserve">[1] "read file in 0.357542991638184 seconds"</w:t>
       </w:r>
       <w:r>
         <w:br/>
@@ -1307,7 +1307,7 @@
         <w:rPr>
           <w:rStyle w:val="VerbatimChar"/>
         </w:rPr>
-        <w:t xml:space="preserve">[1] "extracted 3 variables in 0.0742568969726562 seconds"</w:t>
+        <w:t xml:space="preserve">[1] "extracted 3 variables in 0.0694570541381836 seconds"</w:t>
       </w:r>
       <w:r>
         <w:br/>
@@ -1343,7 +1343,7 @@
         <w:rPr>
           <w:rStyle w:val="VerbatimChar"/>
         </w:rPr>
-        <w:t xml:space="preserve">[1] "read file in 0.446302175521851 seconds"</w:t>
+        <w:t xml:space="preserve">[1] "read file in 0.443436861038208 seconds"</w:t>
       </w:r>
       <w:r>
         <w:br/>
@@ -1361,7 +1361,7 @@
         <w:rPr>
           <w:rStyle w:val="VerbatimChar"/>
         </w:rPr>
-        <w:t xml:space="preserve">[1] "extracted 3 variables in 0.073218822479248 seconds"</w:t>
+        <w:t xml:space="preserve">[1] "extracted 3 variables in 0.0648078918457031 seconds"</w:t>
       </w:r>
       <w:r>
         <w:br/>
@@ -1397,7 +1397,7 @@
         <w:rPr>
           <w:rStyle w:val="VerbatimChar"/>
         </w:rPr>
-        <w:t xml:space="preserve">[1] "read file in 0.343468904495239 seconds"</w:t>
+        <w:t xml:space="preserve">[1] "read file in 0.328725814819336 seconds"</w:t>
       </w:r>
       <w:r>
         <w:br/>
@@ -1415,7 +1415,7 @@
         <w:rPr>
           <w:rStyle w:val="VerbatimChar"/>
         </w:rPr>
-        <w:t xml:space="preserve">[1] "extracted 3 variables in 0.0643901824951172 seconds"</w:t>
+        <w:t xml:space="preserve">[1] "extracted 3 variables in 0.0672059059143066 seconds"</w:t>
       </w:r>
     </w:p>
     <w:p>
@@ -1617,7 +1617,7 @@
         <w:rPr>
           <w:rStyle w:val="VerbatimChar"/>
         </w:rPr>
-        <w:t xml:space="preserve">[1] "Overall process took 0.103559903303782 minutes"</w:t>
+        <w:t xml:space="preserve">[1] "Overall process took 0.103625949223836 minutes"</w:t>
       </w:r>
     </w:p>
     <w:p>
@@ -10312,6 +10312,22 @@
       </w:r>
       <w:r>
         <w:br/>
+      </w:r>
+    </w:p>
+    <w:p>
+      <w:pPr>
+        <w:pStyle w:val="FirstParagraph"/>
+      </w:pPr>
+      <w:r>
+        <w:t xml:space="preserve">Quick question:</w:t>
+      </w:r>
+    </w:p>
+    <w:p>
+      <w:pPr>
+        <w:pStyle w:val="BodyText"/>
+      </w:pPr>
+      <w:r>
+        <w:t xml:space="preserve">What’s happened to the mean/median age within each of the broad age categories?</w:t>
       </w:r>
     </w:p>
     <w:bookmarkEnd w:id="36"/>

</xml_diff>